<commit_message>
Add week 11 report
</commit_message>
<xml_diff>
--- a/weekly_reports/week_11.docx
+++ b/weekly_reports/week_11.docx
@@ -226,39 +226,8 @@
                 <w:sz w:val="22"/>
                 <w:szCs w:val="22"/>
               </w:rPr>
-              <w:t xml:space="preserve">Incorrect </w:t>
-            </w:r>
-            <w:proofErr w:type="spellStart"/>
-            <w:r>
-              <w:rPr>
-                <w:sz w:val="22"/>
-                <w:szCs w:val="22"/>
-              </w:rPr>
-              <w:t>Clk</w:t>
-            </w:r>
-            <w:proofErr w:type="spellEnd"/>
-            <w:r>
-              <w:rPr>
-                <w:sz w:val="22"/>
-                <w:szCs w:val="22"/>
-              </w:rPr>
-              <w:t xml:space="preserve"> and Data</w:t>
-            </w:r>
-            <w:r>
-              <w:rPr>
-                <w:sz w:val="22"/>
-                <w:szCs w:val="22"/>
-              </w:rPr>
-              <w:t xml:space="preserve"> lines connections</w:t>
-            </w:r>
-          </w:p>
-          <w:p>
-            <w:pPr>
-              <w:rPr>
-                <w:sz w:val="22"/>
-                <w:szCs w:val="22"/>
-              </w:rPr>
-            </w:pPr>
+              <w:t>Debug I2C drivers</w:t>
+            </w:r>
           </w:p>
         </w:tc>
         <w:tc>
@@ -277,7 +246,7 @@
                 <w:sz w:val="22"/>
                 <w:szCs w:val="22"/>
               </w:rPr>
-              <w:t xml:space="preserve">Quentin </w:t>
+              <w:t>Hunter</w:t>
             </w:r>
           </w:p>
           <w:p>
@@ -287,13 +256,6 @@
                 <w:szCs w:val="22"/>
               </w:rPr>
             </w:pPr>
-            <w:r>
-              <w:rPr>
-                <w:sz w:val="22"/>
-                <w:szCs w:val="22"/>
-              </w:rPr>
-              <w:t>Laurance</w:t>
-            </w:r>
           </w:p>
         </w:tc>
         <w:tc>
@@ -307,6 +269,64 @@
                 <w:szCs w:val="22"/>
               </w:rPr>
             </w:pPr>
+            <w:r>
+              <w:rPr>
+                <w:sz w:val="22"/>
+                <w:szCs w:val="22"/>
+              </w:rPr>
+              <w:t xml:space="preserve">In the process of getting the DAC functioning, software </w:t>
+            </w:r>
+            <w:hyperlink r:id="rId7" w:history="1">
+              <w:r>
+                <w:rPr>
+                  <w:rStyle w:val="Hyperlink"/>
+                  <w:sz w:val="22"/>
+                  <w:szCs w:val="22"/>
+                </w:rPr>
+                <w:t>implementa</w:t>
+              </w:r>
+              <w:r>
+                <w:rPr>
+                  <w:rStyle w:val="Hyperlink"/>
+                  <w:sz w:val="22"/>
+                  <w:szCs w:val="22"/>
+                </w:rPr>
+                <w:t>t</w:t>
+              </w:r>
+              <w:r>
+                <w:rPr>
+                  <w:rStyle w:val="Hyperlink"/>
+                  <w:sz w:val="22"/>
+                  <w:szCs w:val="22"/>
+                </w:rPr>
+                <w:t xml:space="preserve">ions on </w:t>
+              </w:r>
+              <w:proofErr w:type="spellStart"/>
+              <w:r>
+                <w:rPr>
+                  <w:rStyle w:val="Hyperlink"/>
+                  <w:sz w:val="22"/>
+                  <w:szCs w:val="22"/>
+                </w:rPr>
+                <w:t>github</w:t>
+              </w:r>
+              <w:proofErr w:type="spellEnd"/>
+              <w:r>
+                <w:rPr>
+                  <w:rStyle w:val="Hyperlink"/>
+                  <w:sz w:val="22"/>
+                  <w:szCs w:val="22"/>
+                </w:rPr>
+                <w:t xml:space="preserve"> were found</w:t>
+              </w:r>
+            </w:hyperlink>
+            <w:r>
+              <w:rPr>
+                <w:sz w:val="22"/>
+                <w:szCs w:val="22"/>
+              </w:rPr>
+              <w:t>, but scanning the I2C bus showed nothing on the bus. This lead to the conclusion that it was a hardware issue</w:t>
+            </w:r>
           </w:p>
         </w:tc>
         <w:tc>
@@ -320,6 +340,42 @@
                 <w:szCs w:val="22"/>
               </w:rPr>
             </w:pPr>
+            <w:r>
+              <w:rPr>
+                <w:sz w:val="22"/>
+                <w:szCs w:val="22"/>
+              </w:rPr>
+              <w:t>Quentin</w:t>
+            </w:r>
+            <w:r>
+              <w:rPr>
+                <w:sz w:val="22"/>
+                <w:szCs w:val="22"/>
+              </w:rPr>
+              <w:br/>
+            </w:r>
+            <w:r>
+              <w:rPr>
+                <w:sz w:val="22"/>
+                <w:szCs w:val="22"/>
+              </w:rPr>
+              <w:t>Hunter</w:t>
+            </w:r>
+          </w:p>
+          <w:p>
+            <w:pPr>
+              <w:rPr>
+                <w:sz w:val="22"/>
+                <w:szCs w:val="22"/>
+              </w:rPr>
+            </w:pPr>
+            <w:r>
+              <w:rPr>
+                <w:sz w:val="22"/>
+                <w:szCs w:val="22"/>
+              </w:rPr>
+              <w:t xml:space="preserve">Laurance </w:t>
+            </w:r>
           </w:p>
         </w:tc>
         <w:tc>
@@ -333,6 +389,28 @@
                 <w:szCs w:val="22"/>
               </w:rPr>
             </w:pPr>
+            <w:r>
+              <w:rPr>
+                <w:sz w:val="22"/>
+                <w:szCs w:val="22"/>
+              </w:rPr>
+              <w:t>Confirmed that it was hardware issues through excessive testing and suffering (Please refer to Quentin’s section for more detail).</w:t>
+            </w:r>
+          </w:p>
+          <w:p>
+            <w:pPr>
+              <w:rPr>
+                <w:sz w:val="22"/>
+                <w:szCs w:val="22"/>
+              </w:rPr>
+            </w:pPr>
+            <w:r>
+              <w:rPr>
+                <w:sz w:val="22"/>
+                <w:szCs w:val="22"/>
+              </w:rPr>
+              <w:t xml:space="preserve"> </w:t>
+            </w:r>
           </w:p>
         </w:tc>
       </w:tr>
@@ -348,14 +426,20 @@
                 <w:szCs w:val="22"/>
               </w:rPr>
             </w:pPr>
-          </w:p>
-          <w:p>
-            <w:pPr>
-              <w:rPr>
-                <w:sz w:val="22"/>
-                <w:szCs w:val="22"/>
-              </w:rPr>
-            </w:pPr>
+            <w:r>
+              <w:rPr>
+                <w:sz w:val="22"/>
+                <w:szCs w:val="22"/>
+              </w:rPr>
+              <w:t>Progressed report</w:t>
+            </w:r>
+            <w:r>
+              <w:rPr>
+                <w:sz w:val="22"/>
+                <w:szCs w:val="22"/>
+              </w:rPr>
+              <w:t xml:space="preserve"> &amp; updated milestones</w:t>
+            </w:r>
           </w:p>
         </w:tc>
         <w:tc>
@@ -374,16 +458,8 @@
                 <w:sz w:val="22"/>
                 <w:szCs w:val="22"/>
               </w:rPr>
-              <w:t>Hunter</w:t>
-            </w:r>
-          </w:p>
-          <w:p>
-            <w:pPr>
-              <w:rPr>
-                <w:sz w:val="22"/>
-                <w:szCs w:val="22"/>
-              </w:rPr>
-            </w:pPr>
+              <w:t>Thomas</w:t>
+            </w:r>
           </w:p>
         </w:tc>
         <w:tc>
@@ -397,6 +473,48 @@
                 <w:szCs w:val="22"/>
               </w:rPr>
             </w:pPr>
+            <w:r>
+              <w:rPr>
+                <w:sz w:val="22"/>
+                <w:szCs w:val="22"/>
+              </w:rPr>
+              <w:t>Added more to the technical problems</w:t>
+            </w:r>
+            <w:r>
+              <w:rPr>
+                <w:sz w:val="22"/>
+                <w:szCs w:val="22"/>
+              </w:rPr>
+              <w:t xml:space="preserve"> section</w:t>
+            </w:r>
+            <w:r>
+              <w:rPr>
+                <w:sz w:val="22"/>
+                <w:szCs w:val="22"/>
+              </w:rPr>
+              <w:t xml:space="preserve"> from this week’s issues. The hardware did halt further progress on the report and milestones by about</w:t>
+            </w:r>
+            <w:r>
+              <w:rPr>
+                <w:sz w:val="22"/>
+                <w:szCs w:val="22"/>
+              </w:rPr>
+              <w:t xml:space="preserve"> a</w:t>
+            </w:r>
+            <w:r>
+              <w:rPr>
+                <w:sz w:val="22"/>
+                <w:szCs w:val="22"/>
+              </w:rPr>
+              <w:t xml:space="preserve"> week. </w:t>
+            </w:r>
+            <w:r>
+              <w:rPr>
+                <w:sz w:val="22"/>
+                <w:szCs w:val="22"/>
+              </w:rPr>
+              <w:br/>
+            </w:r>
           </w:p>
         </w:tc>
         <w:tc>
@@ -410,6 +528,13 @@
                 <w:szCs w:val="22"/>
               </w:rPr>
             </w:pPr>
+            <w:r>
+              <w:rPr>
+                <w:sz w:val="22"/>
+                <w:szCs w:val="22"/>
+              </w:rPr>
+              <w:t>Quentin</w:t>
+            </w:r>
           </w:p>
         </w:tc>
         <w:tc>
@@ -423,6 +548,13 @@
                 <w:szCs w:val="22"/>
               </w:rPr>
             </w:pPr>
+            <w:r>
+              <w:rPr>
+                <w:sz w:val="22"/>
+                <w:szCs w:val="22"/>
+              </w:rPr>
+              <w:t>Peer reviewed and discussed the troubleshooting process that was taken.</w:t>
+            </w:r>
           </w:p>
         </w:tc>
       </w:tr>
@@ -438,14 +570,13 @@
                 <w:szCs w:val="22"/>
               </w:rPr>
             </w:pPr>
-          </w:p>
-          <w:p>
-            <w:pPr>
-              <w:rPr>
-                <w:sz w:val="22"/>
-                <w:szCs w:val="22"/>
-              </w:rPr>
-            </w:pPr>
+            <w:r>
+              <w:rPr>
+                <w:sz w:val="22"/>
+                <w:szCs w:val="22"/>
+              </w:rPr>
+              <w:t>DAC troubleshooting (Tested and Fixed the DAC)</w:t>
+            </w:r>
           </w:p>
         </w:tc>
         <w:tc>
@@ -464,8 +595,31 @@
                 <w:sz w:val="22"/>
                 <w:szCs w:val="22"/>
               </w:rPr>
-              <w:t>Thomas</w:t>
-            </w:r>
+              <w:t>Quentin</w:t>
+            </w:r>
+          </w:p>
+          <w:p>
+            <w:pPr>
+              <w:rPr>
+                <w:sz w:val="22"/>
+                <w:szCs w:val="22"/>
+              </w:rPr>
+            </w:pPr>
+            <w:r>
+              <w:rPr>
+                <w:sz w:val="22"/>
+                <w:szCs w:val="22"/>
+              </w:rPr>
+              <w:t>Laurance</w:t>
+            </w:r>
+          </w:p>
+          <w:p>
+            <w:pPr>
+              <w:rPr>
+                <w:sz w:val="22"/>
+                <w:szCs w:val="22"/>
+              </w:rPr>
+            </w:pPr>
           </w:p>
         </w:tc>
         <w:tc>
@@ -479,6 +633,118 @@
                 <w:szCs w:val="22"/>
               </w:rPr>
             </w:pPr>
+            <w:r>
+              <w:rPr>
+                <w:sz w:val="22"/>
+                <w:szCs w:val="22"/>
+              </w:rPr>
+              <w:t xml:space="preserve">Identified </w:t>
+            </w:r>
+            <w:r>
+              <w:rPr>
+                <w:sz w:val="22"/>
+                <w:szCs w:val="22"/>
+              </w:rPr>
+              <w:t xml:space="preserve">several </w:t>
+            </w:r>
+            <w:r>
+              <w:rPr>
+                <w:sz w:val="22"/>
+                <w:szCs w:val="22"/>
+              </w:rPr>
+              <w:t>hard</w:t>
+            </w:r>
+            <w:r>
+              <w:rPr>
+                <w:sz w:val="22"/>
+                <w:szCs w:val="22"/>
+              </w:rPr>
+              <w:t>war</w:t>
+            </w:r>
+            <w:r>
+              <w:rPr>
+                <w:sz w:val="22"/>
+                <w:szCs w:val="22"/>
+              </w:rPr>
+              <w:t>e issue</w:t>
+            </w:r>
+            <w:r>
+              <w:rPr>
+                <w:sz w:val="22"/>
+                <w:szCs w:val="22"/>
+              </w:rPr>
+              <w:t>s:</w:t>
+            </w:r>
+          </w:p>
+          <w:p>
+            <w:pPr>
+              <w:pStyle w:val="ListParagraph"/>
+              <w:numPr>
+                <w:ilvl w:val="0"/>
+                <w:numId w:val="19"/>
+              </w:numPr>
+              <w:rPr>
+                <w:sz w:val="22"/>
+                <w:szCs w:val="22"/>
+              </w:rPr>
+            </w:pPr>
+            <w:r>
+              <w:rPr>
+                <w:sz w:val="22"/>
+                <w:szCs w:val="22"/>
+              </w:rPr>
+              <w:t>SDA and SCL pins were switched on RP2040</w:t>
+            </w:r>
+          </w:p>
+          <w:p>
+            <w:pPr>
+              <w:pStyle w:val="ListParagraph"/>
+              <w:numPr>
+                <w:ilvl w:val="0"/>
+                <w:numId w:val="19"/>
+              </w:numPr>
+              <w:rPr>
+                <w:sz w:val="22"/>
+                <w:szCs w:val="22"/>
+              </w:rPr>
+            </w:pPr>
+            <w:r>
+              <w:rPr>
+                <w:sz w:val="22"/>
+                <w:szCs w:val="22"/>
+              </w:rPr>
+              <w:t>Incorrect DAC pullup resistors</w:t>
+            </w:r>
+          </w:p>
+          <w:p>
+            <w:pPr>
+              <w:rPr>
+                <w:sz w:val="22"/>
+                <w:szCs w:val="22"/>
+              </w:rPr>
+            </w:pPr>
+          </w:p>
+          <w:p>
+            <w:pPr>
+              <w:rPr>
+                <w:sz w:val="22"/>
+                <w:szCs w:val="22"/>
+              </w:rPr>
+            </w:pPr>
+            <w:r>
+              <w:rPr>
+                <w:sz w:val="22"/>
+                <w:szCs w:val="22"/>
+              </w:rPr>
+              <w:t xml:space="preserve">SDA and SCL pins were swapped through cutting traces and resoldering by hand. Smaller pullup resistors were added manually to compensate for the capacitance from the tracks. A level shifter was considered then rejected when testing was successful. Basic and working software was written for the DAC, confirming </w:t>
+            </w:r>
+            <w:r>
+              <w:rPr>
+                <w:sz w:val="22"/>
+                <w:szCs w:val="22"/>
+              </w:rPr>
+              <w:t>functionality.</w:t>
+            </w:r>
           </w:p>
         </w:tc>
         <w:tc>
@@ -492,6 +758,13 @@
                 <w:szCs w:val="22"/>
               </w:rPr>
             </w:pPr>
+            <w:r>
+              <w:rPr>
+                <w:sz w:val="22"/>
+                <w:szCs w:val="22"/>
+              </w:rPr>
+              <w:t>Thomas</w:t>
+            </w:r>
           </w:p>
         </w:tc>
         <w:tc>
@@ -505,201 +778,20 @@
                 <w:szCs w:val="22"/>
               </w:rPr>
             </w:pPr>
-          </w:p>
-        </w:tc>
-      </w:tr>
-      <w:tr>
-        <w:tc>
-          <w:tcPr>
-            <w:tcW w:w="1413" w:type="dxa"/>
-          </w:tcPr>
-          <w:p>
-            <w:pPr>
-              <w:rPr>
-                <w:sz w:val="22"/>
-                <w:szCs w:val="22"/>
-              </w:rPr>
-            </w:pPr>
-          </w:p>
-        </w:tc>
-        <w:tc>
-          <w:tcPr>
-            <w:tcW w:w="1134" w:type="dxa"/>
-          </w:tcPr>
-          <w:p>
-            <w:pPr>
-              <w:rPr>
-                <w:sz w:val="22"/>
-                <w:szCs w:val="22"/>
-              </w:rPr>
-            </w:pPr>
-            <w:r>
-              <w:rPr>
-                <w:sz w:val="22"/>
-                <w:szCs w:val="22"/>
-              </w:rPr>
-              <w:t>Quentin</w:t>
-            </w:r>
-          </w:p>
-          <w:p>
-            <w:pPr>
-              <w:rPr>
-                <w:sz w:val="22"/>
-                <w:szCs w:val="22"/>
-              </w:rPr>
-            </w:pPr>
-            <w:r>
-              <w:rPr>
-                <w:sz w:val="22"/>
-                <w:szCs w:val="22"/>
-              </w:rPr>
-              <w:t>Laurance</w:t>
-            </w:r>
-          </w:p>
-          <w:p>
-            <w:pPr>
-              <w:rPr>
-                <w:sz w:val="22"/>
-                <w:szCs w:val="22"/>
-              </w:rPr>
-            </w:pPr>
-          </w:p>
-        </w:tc>
-        <w:tc>
-          <w:tcPr>
-            <w:tcW w:w="3316" w:type="dxa"/>
-          </w:tcPr>
-          <w:p>
-            <w:pPr>
-              <w:rPr>
-                <w:sz w:val="22"/>
-                <w:szCs w:val="22"/>
-              </w:rPr>
-            </w:pPr>
-          </w:p>
-        </w:tc>
-        <w:tc>
-          <w:tcPr>
-            <w:tcW w:w="1128" w:type="dxa"/>
-          </w:tcPr>
-          <w:p>
-            <w:pPr>
-              <w:rPr>
-                <w:sz w:val="22"/>
-                <w:szCs w:val="22"/>
-              </w:rPr>
-            </w:pPr>
-            <w:r>
-              <w:rPr>
-                <w:sz w:val="22"/>
-                <w:szCs w:val="22"/>
-              </w:rPr>
-              <w:t>Hunter</w:t>
-            </w:r>
-          </w:p>
-        </w:tc>
-        <w:tc>
-          <w:tcPr>
-            <w:tcW w:w="3210" w:type="dxa"/>
-          </w:tcPr>
-          <w:p>
-            <w:pPr>
-              <w:rPr>
-                <w:sz w:val="22"/>
-                <w:szCs w:val="22"/>
-              </w:rPr>
-            </w:pPr>
-          </w:p>
-        </w:tc>
-      </w:tr>
-      <w:tr>
-        <w:tc>
-          <w:tcPr>
-            <w:tcW w:w="1413" w:type="dxa"/>
-          </w:tcPr>
-          <w:p>
-            <w:pPr>
-              <w:rPr>
-                <w:sz w:val="22"/>
-                <w:szCs w:val="22"/>
-              </w:rPr>
-            </w:pPr>
-          </w:p>
-          <w:p>
-            <w:pPr>
-              <w:rPr>
-                <w:sz w:val="22"/>
-                <w:szCs w:val="22"/>
-              </w:rPr>
-            </w:pPr>
-          </w:p>
-          <w:p>
-            <w:pPr>
-              <w:rPr>
-                <w:sz w:val="22"/>
-                <w:szCs w:val="22"/>
-              </w:rPr>
-            </w:pPr>
-          </w:p>
-          <w:p>
-            <w:pPr>
-              <w:rPr>
-                <w:sz w:val="22"/>
-                <w:szCs w:val="22"/>
-              </w:rPr>
-            </w:pPr>
-          </w:p>
-        </w:tc>
-        <w:tc>
-          <w:tcPr>
-            <w:tcW w:w="1134" w:type="dxa"/>
-          </w:tcPr>
-          <w:p>
-            <w:pPr>
-              <w:rPr>
-                <w:sz w:val="22"/>
-                <w:szCs w:val="22"/>
-              </w:rPr>
-            </w:pPr>
-          </w:p>
-        </w:tc>
-        <w:tc>
-          <w:tcPr>
-            <w:tcW w:w="3316" w:type="dxa"/>
-          </w:tcPr>
-          <w:p>
-            <w:pPr>
-              <w:rPr>
-                <w:sz w:val="22"/>
-                <w:szCs w:val="22"/>
-              </w:rPr>
-            </w:pPr>
-          </w:p>
-        </w:tc>
-        <w:tc>
-          <w:tcPr>
-            <w:tcW w:w="1128" w:type="dxa"/>
-          </w:tcPr>
-          <w:p>
-            <w:pPr>
-              <w:rPr>
-                <w:sz w:val="22"/>
-                <w:szCs w:val="22"/>
-              </w:rPr>
-            </w:pPr>
-          </w:p>
-        </w:tc>
-        <w:tc>
-          <w:tcPr>
-            <w:tcW w:w="3210" w:type="dxa"/>
-          </w:tcPr>
-          <w:p>
-            <w:pPr>
-              <w:rPr>
-                <w:sz w:val="22"/>
-                <w:szCs w:val="22"/>
-              </w:rPr>
-            </w:pPr>
+            <w:r>
+              <w:rPr>
+                <w:sz w:val="22"/>
+                <w:szCs w:val="22"/>
+              </w:rPr>
+              <w:t xml:space="preserve">Observed the clock and data lines finally working after between retraced by hand on the board. Demonstrates that our reviewing of the final PCB before submission was lacking. </w:t>
+            </w:r>
+            <w:r>
+              <w:rPr>
+                <w:sz w:val="22"/>
+                <w:szCs w:val="22"/>
+              </w:rPr>
+              <w:t xml:space="preserve">It was clear that the pullup resistor values were too large as the rising edge of the clock cycle was more triangular then square. The initial quick fix for the incorrect pullup resistor values was soldered with through-hole resistors but going to be changed to surface mount.  </w:t>
+            </w:r>
           </w:p>
         </w:tc>
       </w:tr>
@@ -860,6 +952,7 @@
           </w:tcPr>
           <w:p>
             <w:r>
+              <w:lastRenderedPageBreak/>
               <w:t>7</w:t>
             </w:r>
           </w:p>
@@ -1080,7 +1173,6 @@
           </w:tcPr>
           <w:p>
             <w:r>
-              <w:lastRenderedPageBreak/>
               <w:t>11</w:t>
             </w:r>
           </w:p>
@@ -1091,25 +1183,7 @@
           </w:tcPr>
           <w:p>
             <w:r>
-              <w:t xml:space="preserve">Software: </w:t>
-            </w:r>
-            <w:r>
-              <w:t xml:space="preserve">data </w:t>
-            </w:r>
-            <w:r>
-              <w:t xml:space="preserve">logging </w:t>
-            </w:r>
-            <w:r>
-              <w:t>applications</w:t>
-            </w:r>
-            <w:r>
-              <w:t xml:space="preserve"> including averaging</w:t>
-            </w:r>
-            <w:r>
-              <w:t xml:space="preserve">, variable sampling periods and </w:t>
-            </w:r>
-            <w:r>
-              <w:t xml:space="preserve">clean exported data. </w:t>
+              <w:t xml:space="preserve">All major functionality of the project working but unrefined. Fixed hardware issues and updated software. </w:t>
             </w:r>
           </w:p>
         </w:tc>
@@ -1130,6 +1204,12 @@
             <w:tcW w:w="7887" w:type="dxa"/>
           </w:tcPr>
           <w:p>
+            <w:r>
+              <w:t>Software: data logging applications including averaging, variable sampling periods and clean exported data.</w:t>
+            </w:r>
+            <w:r>
+              <w:br/>
+            </w:r>
             <w:r>
               <w:t>Verify all hardware functionality, perform testing of existing software on the physical board. Polish the software.</w:t>
             </w:r>
@@ -2763,6 +2843,118 @@
     </w:lvl>
   </w:abstractNum>
   <w:abstractNum w:abstractNumId="14" w15:restartNumberingAfterBreak="0">
+    <w:nsid w:val="5E930056"/>
+    <w:multiLevelType w:val="hybridMultilevel"/>
+    <w:tmpl w:val="CBBA5860"/>
+    <w:lvl w:ilvl="0" w:tplc="44D28ECC">
+      <w:numFmt w:val="bullet"/>
+      <w:lvlText w:val="-"/>
+      <w:lvlJc w:val="left"/>
+      <w:pPr>
+        <w:ind w:left="720" w:hanging="360"/>
+      </w:pPr>
+      <w:rPr>
+        <w:rFonts w:ascii="Adobe Garamond Pro" w:eastAsia="Times New Roman" w:hAnsi="Adobe Garamond Pro" w:cs="Times New Roman" w:hint="default"/>
+      </w:rPr>
+    </w:lvl>
+    <w:lvl w:ilvl="1" w:tplc="0C090003" w:tentative="1">
+      <w:start w:val="1"/>
+      <w:numFmt w:val="bullet"/>
+      <w:lvlText w:val="o"/>
+      <w:lvlJc w:val="left"/>
+      <w:pPr>
+        <w:ind w:left="1440" w:hanging="360"/>
+      </w:pPr>
+      <w:rPr>
+        <w:rFonts w:ascii="Courier New" w:hAnsi="Courier New" w:cs="Courier New" w:hint="default"/>
+      </w:rPr>
+    </w:lvl>
+    <w:lvl w:ilvl="2" w:tplc="0C090005" w:tentative="1">
+      <w:start w:val="1"/>
+      <w:numFmt w:val="bullet"/>
+      <w:lvlText w:val=""/>
+      <w:lvlJc w:val="left"/>
+      <w:pPr>
+        <w:ind w:left="2160" w:hanging="360"/>
+      </w:pPr>
+      <w:rPr>
+        <w:rFonts w:ascii="Wingdings" w:hAnsi="Wingdings" w:hint="default"/>
+      </w:rPr>
+    </w:lvl>
+    <w:lvl w:ilvl="3" w:tplc="0C090001" w:tentative="1">
+      <w:start w:val="1"/>
+      <w:numFmt w:val="bullet"/>
+      <w:lvlText w:val=""/>
+      <w:lvlJc w:val="left"/>
+      <w:pPr>
+        <w:ind w:left="2880" w:hanging="360"/>
+      </w:pPr>
+      <w:rPr>
+        <w:rFonts w:ascii="Symbol" w:hAnsi="Symbol" w:hint="default"/>
+      </w:rPr>
+    </w:lvl>
+    <w:lvl w:ilvl="4" w:tplc="0C090003" w:tentative="1">
+      <w:start w:val="1"/>
+      <w:numFmt w:val="bullet"/>
+      <w:lvlText w:val="o"/>
+      <w:lvlJc w:val="left"/>
+      <w:pPr>
+        <w:ind w:left="3600" w:hanging="360"/>
+      </w:pPr>
+      <w:rPr>
+        <w:rFonts w:ascii="Courier New" w:hAnsi="Courier New" w:cs="Courier New" w:hint="default"/>
+      </w:rPr>
+    </w:lvl>
+    <w:lvl w:ilvl="5" w:tplc="0C090005" w:tentative="1">
+      <w:start w:val="1"/>
+      <w:numFmt w:val="bullet"/>
+      <w:lvlText w:val=""/>
+      <w:lvlJc w:val="left"/>
+      <w:pPr>
+        <w:ind w:left="4320" w:hanging="360"/>
+      </w:pPr>
+      <w:rPr>
+        <w:rFonts w:ascii="Wingdings" w:hAnsi="Wingdings" w:hint="default"/>
+      </w:rPr>
+    </w:lvl>
+    <w:lvl w:ilvl="6" w:tplc="0C090001" w:tentative="1">
+      <w:start w:val="1"/>
+      <w:numFmt w:val="bullet"/>
+      <w:lvlText w:val=""/>
+      <w:lvlJc w:val="left"/>
+      <w:pPr>
+        <w:ind w:left="5040" w:hanging="360"/>
+      </w:pPr>
+      <w:rPr>
+        <w:rFonts w:ascii="Symbol" w:hAnsi="Symbol" w:hint="default"/>
+      </w:rPr>
+    </w:lvl>
+    <w:lvl w:ilvl="7" w:tplc="0C090003" w:tentative="1">
+      <w:start w:val="1"/>
+      <w:numFmt w:val="bullet"/>
+      <w:lvlText w:val="o"/>
+      <w:lvlJc w:val="left"/>
+      <w:pPr>
+        <w:ind w:left="5760" w:hanging="360"/>
+      </w:pPr>
+      <w:rPr>
+        <w:rFonts w:ascii="Courier New" w:hAnsi="Courier New" w:cs="Courier New" w:hint="default"/>
+      </w:rPr>
+    </w:lvl>
+    <w:lvl w:ilvl="8" w:tplc="0C090005" w:tentative="1">
+      <w:start w:val="1"/>
+      <w:numFmt w:val="bullet"/>
+      <w:lvlText w:val=""/>
+      <w:lvlJc w:val="left"/>
+      <w:pPr>
+        <w:ind w:left="6480" w:hanging="360"/>
+      </w:pPr>
+      <w:rPr>
+        <w:rFonts w:ascii="Wingdings" w:hAnsi="Wingdings" w:hint="default"/>
+      </w:rPr>
+    </w:lvl>
+  </w:abstractNum>
+  <w:abstractNum w:abstractNumId="15" w15:restartNumberingAfterBreak="0">
     <w:nsid w:val="648A5397"/>
     <w:multiLevelType w:val="hybridMultilevel"/>
     <w:tmpl w:val="01B4A78E"/>
@@ -2848,7 +3040,7 @@
       </w:pPr>
     </w:lvl>
   </w:abstractNum>
-  <w:abstractNum w:abstractNumId="15" w15:restartNumberingAfterBreak="0">
+  <w:abstractNum w:abstractNumId="16" w15:restartNumberingAfterBreak="0">
     <w:nsid w:val="6D676476"/>
     <w:multiLevelType w:val="hybridMultilevel"/>
     <w:tmpl w:val="9B4C20BC"/>
@@ -2961,7 +3153,7 @@
       </w:rPr>
     </w:lvl>
   </w:abstractNum>
-  <w:abstractNum w:abstractNumId="16" w15:restartNumberingAfterBreak="0">
+  <w:abstractNum w:abstractNumId="17" w15:restartNumberingAfterBreak="0">
     <w:nsid w:val="6FA555DF"/>
     <w:multiLevelType w:val="hybridMultilevel"/>
     <w:tmpl w:val="3FCA842A"/>
@@ -3074,7 +3266,7 @@
       </w:rPr>
     </w:lvl>
   </w:abstractNum>
-  <w:abstractNum w:abstractNumId="17" w15:restartNumberingAfterBreak="0">
+  <w:abstractNum w:abstractNumId="18" w15:restartNumberingAfterBreak="0">
     <w:nsid w:val="7DF74AD9"/>
     <w:multiLevelType w:val="hybridMultilevel"/>
     <w:tmpl w:val="4CBA06B0"/>
@@ -3191,7 +3383,7 @@
     <w:abstractNumId w:val="0"/>
   </w:num>
   <w:num w:numId="2" w16cid:durableId="131946393">
-    <w:abstractNumId w:val="14"/>
+    <w:abstractNumId w:val="15"/>
   </w:num>
   <w:num w:numId="3" w16cid:durableId="2096974207">
     <w:abstractNumId w:val="7"/>
@@ -3200,10 +3392,10 @@
     <w:abstractNumId w:val="4"/>
   </w:num>
   <w:num w:numId="5" w16cid:durableId="679742754">
-    <w:abstractNumId w:val="16"/>
+    <w:abstractNumId w:val="17"/>
   </w:num>
   <w:num w:numId="6" w16cid:durableId="384909559">
-    <w:abstractNumId w:val="15"/>
+    <w:abstractNumId w:val="16"/>
   </w:num>
   <w:num w:numId="7" w16cid:durableId="1487353216">
     <w:abstractNumId w:val="8"/>
@@ -3224,7 +3416,7 @@
     <w:abstractNumId w:val="10"/>
   </w:num>
   <w:num w:numId="13" w16cid:durableId="1048795661">
-    <w:abstractNumId w:val="17"/>
+    <w:abstractNumId w:val="18"/>
   </w:num>
   <w:num w:numId="14" w16cid:durableId="837227935">
     <w:abstractNumId w:val="6"/>
@@ -3240,6 +3432,9 @@
   </w:num>
   <w:num w:numId="18" w16cid:durableId="222833574">
     <w:abstractNumId w:val="5"/>
+  </w:num>
+  <w:num w:numId="19" w16cid:durableId="1686055819">
+    <w:abstractNumId w:val="14"/>
   </w:num>
 </w:numbering>
 </file>
@@ -3987,6 +4182,18 @@
       <w:shd w:val="clear" w:color="auto" w:fill="E1DFDD"/>
     </w:rPr>
   </w:style>
+  <w:style w:type="character" w:styleId="FollowedHyperlink">
+    <w:name w:val="FollowedHyperlink"/>
+    <w:basedOn w:val="DefaultParagraphFont"/>
+    <w:uiPriority w:val="99"/>
+    <w:semiHidden/>
+    <w:unhideWhenUsed/>
+    <w:rsid w:val="00FD6835"/>
+    <w:rPr>
+      <w:color w:val="954F72" w:themeColor="followedHyperlink"/>
+      <w:u w:val="single"/>
+    </w:rPr>
+  </w:style>
 </w:styles>
 </file>
 

</xml_diff>